<commit_message>
27.04. In progress. To not loose project
</commit_message>
<xml_diff>
--- a/Docs/11.СПИСОК ИСТОЧНИКОВ.docx
+++ b/Docs/11.СПИСОК ИСТОЧНИКОВ.docx
@@ -79,13 +79,21 @@
         <w:jc w:val="both"/>
       </w:pPr>
       <w:r>
-        <w:t>[2] Официальный сайт разработчиков «Знай</w:t>
+        <w:t>[2] Официальный сайт разработчиков «</w:t>
+      </w:r>
+      <w:proofErr w:type="spellStart"/>
+      <w:r>
+        <w:t>Знай</w:t>
       </w:r>
       <w:r>
         <w:t>.</w:t>
       </w:r>
       <w:r>
-        <w:t>бай». [Электронный ресурс]. – Электронные данные. – Режим доступа:</w:t>
+        <w:t>бай</w:t>
+      </w:r>
+      <w:proofErr w:type="spellEnd"/>
+      <w:r>
+        <w:t>». [Электронный ресурс]. – Электронные данные. – Режим доступа:</w:t>
       </w:r>
       <w:r>
         <w:t xml:space="preserve"> </w:t>
@@ -436,12 +444,14 @@
       <w:r>
         <w:t xml:space="preserve">Официальная документация для класса </w:t>
       </w:r>
+      <w:proofErr w:type="spellStart"/>
       <w:r>
         <w:rPr>
           <w:lang w:val="en-US"/>
         </w:rPr>
         <w:t>QSqlQuery</w:t>
       </w:r>
+      <w:proofErr w:type="spellEnd"/>
       <w:r>
         <w:t xml:space="preserve">, встроенного в </w:t>
       </w:r>
@@ -496,12 +506,14 @@
       <w:r>
         <w:t xml:space="preserve">] Официальная документация для класса </w:t>
       </w:r>
+      <w:proofErr w:type="spellStart"/>
       <w:r>
         <w:rPr>
           <w:lang w:val="en-US"/>
         </w:rPr>
         <w:t>QDesktopServices</w:t>
       </w:r>
+      <w:proofErr w:type="spellEnd"/>
       <w:r>
         <w:t xml:space="preserve">, встроенного в </w:t>
       </w:r>
@@ -674,17 +686,11 @@
         <w:t>3</w:t>
       </w:r>
       <w:r>
-        <w:t xml:space="preserve">] </w:t>
-      </w:r>
-      <w:r>
-        <w:t xml:space="preserve">Базы данных, знаний и экспертные системы. Лабораторный практикум для студентов специальности «Вычислительные машины, системы </w:t>
+        <w:t xml:space="preserve">] Базы данных, знаний и экспертные системы. Лабораторный практикум для студентов специальности «Вычислительные машины, системы </w:t>
       </w:r>
       <w:r>
         <w:lastRenderedPageBreak/>
-        <w:t>и сети»</w:t>
-      </w:r>
-      <w:r>
-        <w:t xml:space="preserve"> [Электронный ресурс]. – Электронные данные. – Режим доступа: </w:t>
+        <w:t xml:space="preserve">и сети» [Электронный ресурс]. – Электронные данные. – Режим доступа: </w:t>
       </w:r>
       <w:hyperlink r:id="rId8" w:history="1">
         <w:r>
@@ -697,13 +703,64 @@
         </w:r>
       </w:hyperlink>
       <w:r>
+        <w:t xml:space="preserve"> – Дата доступа: 25.03.2022</w:t>
+      </w:r>
+    </w:p>
+    <w:p>
+      <w:pPr>
+        <w:ind w:firstLine="709"/>
+        <w:jc w:val="both"/>
+      </w:pPr>
+      <w:r>
+        <w:t>[</w:t>
+      </w:r>
+      <w:r>
+        <w:t>1</w:t>
+      </w:r>
+      <w:r>
+        <w:t>4</w:t>
+      </w:r>
+      <w:r>
+        <w:t>]</w:t>
+      </w:r>
+      <w:r>
+        <w:t xml:space="preserve"> Документация</w:t>
+      </w:r>
+      <w:r>
         <w:t xml:space="preserve"> </w:t>
       </w:r>
       <w:r>
-        <w:t xml:space="preserve">– Дата доступа: </w:t>
-      </w:r>
-      <w:r>
-        <w:t>25</w:t>
+        <w:t xml:space="preserve">по </w:t>
+      </w:r>
+      <w:r>
+        <w:rPr>
+          <w:lang w:val="en-US"/>
+        </w:rPr>
+        <w:t>SQL</w:t>
+      </w:r>
+      <w:r>
+        <w:t xml:space="preserve">. Ошибки ядра СУБД. Коды ошибок и их значение. Официальная документация </w:t>
+      </w:r>
+      <w:r>
+        <w:rPr>
+          <w:lang w:val="en-US"/>
+        </w:rPr>
+        <w:t>Microsoft</w:t>
+      </w:r>
+      <w:r>
+        <w:t xml:space="preserve">. </w:t>
+      </w:r>
+      <w:r>
+        <w:t xml:space="preserve">[Электронный ресурс]. – Электронные данные. – Режим доступа: </w:t>
+      </w:r>
+      <w:r>
+        <w:t>https://docs.microsoft.com/ru-ru/sql/relational-databases/errors-events/database-engine-events-and-errors?view=sql-server-ver15</w:t>
+      </w:r>
+      <w:r>
+        <w:t xml:space="preserve"> – Дата доступа: </w:t>
+      </w:r>
+      <w:r>
+        <w:t>27</w:t>
       </w:r>
       <w:r>
         <w:t>.0</w:t>

</xml_diff>